<commit_message>
I computed hte variance and added histograms to the report.  Open up Project 1 Report.docx to see changes
</commit_message>
<xml_diff>
--- a/Project 1 Report.docx
+++ b/Project 1 Report.docx
@@ -12242,14 +12242,397 @@
       <w:r>
         <w:t xml:space="preserve">Each trial involved restarting both the server and the client, and using a different port number.  </w:t>
       </w:r>
-      <w:bookmarkStart w:id="0" w:name="_GoBack"/>
-      <w:bookmarkEnd w:id="0"/>
       <w:r>
         <w:t xml:space="preserve">  </w:t>
       </w:r>
     </w:p>
+    <w:p>
+      <w:pPr>
+        <w:pStyle w:val="Heading1"/>
+      </w:pPr>
+      <w:r>
+        <w:t>Experimenting with Packet Delay</w:t>
+      </w:r>
+    </w:p>
+    <w:p>
+      <w:r>
+        <w:t xml:space="preserve">The variance and Mean for Scenarios 1 and 3 is below: </w:t>
+      </w:r>
+    </w:p>
+    <w:p>
+      <w:pPr>
+        <w:rPr>
+          <w:b/>
+        </w:rPr>
+      </w:pPr>
+      <w:r>
+        <w:rPr>
+          <w:b/>
+        </w:rPr>
+        <w:t>Scenario 1</w:t>
+      </w:r>
+    </w:p>
+    <w:tbl>
+      <w:tblPr>
+        <w:tblStyle w:val="TableGrid"/>
+        <w:tblW w:w="3569" w:type="dxa"/>
+        <w:tblLook w:val="04A0" w:firstRow="1" w:lastRow="0" w:firstColumn="1" w:lastColumn="0" w:noHBand="0" w:noVBand="1"/>
+      </w:tblPr>
+      <w:tblGrid>
+        <w:gridCol w:w="1524"/>
+        <w:gridCol w:w="2443"/>
+      </w:tblGrid>
+      <w:tr>
+        <w:trPr>
+          <w:trHeight w:val="413"/>
+        </w:trPr>
+        <w:tc>
+          <w:tcPr>
+            <w:tcW w:w="1126" w:type="dxa"/>
+            <w:noWrap/>
+            <w:hideMark/>
+          </w:tcPr>
+          <w:p>
+            <w:pPr>
+              <w:rPr>
+                <w:rFonts w:ascii="Calibri" w:eastAsia="Times New Roman" w:hAnsi="Calibri" w:cs="Times New Roman"/>
+                <w:color w:val="000000"/>
+              </w:rPr>
+            </w:pPr>
+            <w:r>
+              <w:rPr>
+                <w:rFonts w:ascii="Calibri" w:eastAsia="Times New Roman" w:hAnsi="Calibri" w:cs="Times New Roman"/>
+                <w:color w:val="000000"/>
+              </w:rPr>
+              <w:t>Variance</w:t>
+            </w:r>
+            <w:r>
+              <w:rPr>
+                <w:rFonts w:ascii="Calibri" w:eastAsia="Times New Roman" w:hAnsi="Calibri" w:cs="Times New Roman"/>
+                <w:color w:val="000000"/>
+              </w:rPr>
+              <w:t xml:space="preserve"> (nanoseconds)</w:t>
+            </w:r>
+            <w:r>
+              <w:rPr>
+                <w:rFonts w:ascii="Calibri" w:eastAsia="Times New Roman" w:hAnsi="Calibri" w:cs="Times New Roman"/>
+                <w:color w:val="000000"/>
+              </w:rPr>
+              <w:t xml:space="preserve"> </w:t>
+            </w:r>
+          </w:p>
+        </w:tc>
+        <w:tc>
+          <w:tcPr>
+            <w:tcW w:w="2443" w:type="dxa"/>
+            <w:noWrap/>
+            <w:hideMark/>
+          </w:tcPr>
+          <w:p>
+            <w:pPr>
+              <w:jc w:val="right"/>
+              <w:rPr>
+                <w:rFonts w:ascii="Calibri" w:eastAsia="Times New Roman" w:hAnsi="Calibri" w:cs="Times New Roman"/>
+                <w:b/>
+                <w:bCs/>
+                <w:color w:val="000000"/>
+              </w:rPr>
+            </w:pPr>
+            <w:r>
+              <w:rPr>
+                <w:rFonts w:ascii="Calibri" w:eastAsia="Times New Roman" w:hAnsi="Calibri" w:cs="Times New Roman"/>
+                <w:b/>
+                <w:bCs/>
+                <w:color w:val="000000"/>
+              </w:rPr>
+              <w:t>8.0226E+15</w:t>
+            </w:r>
+          </w:p>
+        </w:tc>
+      </w:tr>
+      <w:tr>
+        <w:trPr>
+          <w:trHeight w:val="413"/>
+        </w:trPr>
+        <w:tc>
+          <w:tcPr>
+            <w:tcW w:w="1126" w:type="dxa"/>
+            <w:noWrap/>
+            <w:hideMark/>
+          </w:tcPr>
+          <w:p>
+            <w:pPr>
+              <w:rPr>
+                <w:rFonts w:ascii="Calibri" w:eastAsia="Times New Roman" w:hAnsi="Calibri" w:cs="Times New Roman"/>
+                <w:color w:val="000000"/>
+              </w:rPr>
+            </w:pPr>
+            <w:r>
+              <w:rPr>
+                <w:rFonts w:ascii="Calibri" w:eastAsia="Times New Roman" w:hAnsi="Calibri" w:cs="Times New Roman"/>
+                <w:color w:val="000000"/>
+              </w:rPr>
+              <w:t>Mean</w:t>
+            </w:r>
+          </w:p>
+          <w:p>
+            <w:pPr>
+              <w:rPr>
+                <w:rFonts w:ascii="Calibri" w:eastAsia="Times New Roman" w:hAnsi="Calibri" w:cs="Times New Roman"/>
+                <w:color w:val="000000"/>
+              </w:rPr>
+            </w:pPr>
+            <w:r>
+              <w:rPr>
+                <w:rFonts w:ascii="Calibri" w:eastAsia="Times New Roman" w:hAnsi="Calibri" w:cs="Times New Roman"/>
+                <w:color w:val="000000"/>
+              </w:rPr>
+              <w:t>(nanoseconds)</w:t>
+            </w:r>
+          </w:p>
+        </w:tc>
+        <w:tc>
+          <w:tcPr>
+            <w:tcW w:w="2443" w:type="dxa"/>
+            <w:noWrap/>
+            <w:hideMark/>
+          </w:tcPr>
+          <w:p>
+            <w:pPr>
+              <w:jc w:val="right"/>
+              <w:rPr>
+                <w:rFonts w:ascii="Calibri" w:eastAsia="Times New Roman" w:hAnsi="Calibri" w:cs="Times New Roman"/>
+                <w:b/>
+                <w:color w:val="000000"/>
+              </w:rPr>
+            </w:pPr>
+            <w:r>
+              <w:rPr>
+                <w:rFonts w:ascii="Calibri" w:eastAsia="Times New Roman" w:hAnsi="Calibri" w:cs="Times New Roman"/>
+                <w:b/>
+                <w:color w:val="000000"/>
+              </w:rPr>
+              <w:t>62295162.58</w:t>
+            </w:r>
+          </w:p>
+        </w:tc>
+      </w:tr>
+    </w:tbl>
+    <w:p>
+      <w:pPr>
+        <w:jc w:val="center"/>
+      </w:pPr>
+    </w:p>
+    <w:p/>
+    <w:p>
+      <w:pPr>
+        <w:rPr>
+          <w:b/>
+        </w:rPr>
+      </w:pPr>
+      <w:r>
+        <w:rPr>
+          <w:b/>
+        </w:rPr>
+        <w:t>Scenario 3</w:t>
+      </w:r>
+      <w:bookmarkStart w:id="0" w:name="_GoBack"/>
+      <w:bookmarkEnd w:id="0"/>
+    </w:p>
+    <w:tbl>
+      <w:tblPr>
+        <w:tblStyle w:val="TableGrid"/>
+        <w:tblW w:w="3967" w:type="dxa"/>
+        <w:tblLook w:val="04A0" w:firstRow="1" w:lastRow="0" w:firstColumn="1" w:lastColumn="0" w:noHBand="0" w:noVBand="1"/>
+      </w:tblPr>
+      <w:tblGrid>
+        <w:gridCol w:w="1524"/>
+        <w:gridCol w:w="2443"/>
+      </w:tblGrid>
+      <w:tr>
+        <w:trPr>
+          <w:trHeight w:val="413"/>
+        </w:trPr>
+        <w:tc>
+          <w:tcPr>
+            <w:tcW w:w="1524" w:type="dxa"/>
+            <w:noWrap/>
+            <w:hideMark/>
+          </w:tcPr>
+          <w:p>
+            <w:pPr>
+              <w:rPr>
+                <w:rFonts w:ascii="Calibri" w:eastAsia="Times New Roman" w:hAnsi="Calibri" w:cs="Times New Roman"/>
+                <w:color w:val="000000"/>
+              </w:rPr>
+            </w:pPr>
+            <w:r>
+              <w:rPr>
+                <w:rFonts w:ascii="Calibri" w:eastAsia="Times New Roman" w:hAnsi="Calibri" w:cs="Times New Roman"/>
+                <w:color w:val="000000"/>
+              </w:rPr>
+              <w:t>Variance</w:t>
+            </w:r>
+            <w:r>
+              <w:rPr>
+                <w:rFonts w:ascii="Calibri" w:eastAsia="Times New Roman" w:hAnsi="Calibri" w:cs="Times New Roman"/>
+                <w:color w:val="000000"/>
+              </w:rPr>
+              <w:t xml:space="preserve"> (nanoseconds)</w:t>
+            </w:r>
+            <w:r>
+              <w:rPr>
+                <w:rFonts w:ascii="Calibri" w:eastAsia="Times New Roman" w:hAnsi="Calibri" w:cs="Times New Roman"/>
+                <w:color w:val="000000"/>
+              </w:rPr>
+              <w:t xml:space="preserve"> </w:t>
+            </w:r>
+          </w:p>
+        </w:tc>
+        <w:tc>
+          <w:tcPr>
+            <w:tcW w:w="2443" w:type="dxa"/>
+            <w:noWrap/>
+            <w:vAlign w:val="bottom"/>
+            <w:hideMark/>
+          </w:tcPr>
+          <w:p>
+            <w:pPr>
+              <w:jc w:val="right"/>
+              <w:rPr>
+                <w:rFonts w:ascii="Calibri" w:hAnsi="Calibri"/>
+                <w:b/>
+                <w:bCs/>
+                <w:color w:val="000000"/>
+              </w:rPr>
+            </w:pPr>
+            <w:r>
+              <w:rPr>
+                <w:rFonts w:ascii="Calibri" w:hAnsi="Calibri"/>
+                <w:b/>
+                <w:bCs/>
+                <w:color w:val="000000"/>
+              </w:rPr>
+              <w:t>5.64076E+15</w:t>
+            </w:r>
+          </w:p>
+        </w:tc>
+      </w:tr>
+      <w:tr>
+        <w:trPr>
+          <w:trHeight w:val="413"/>
+        </w:trPr>
+        <w:tc>
+          <w:tcPr>
+            <w:tcW w:w="1524" w:type="dxa"/>
+            <w:noWrap/>
+            <w:hideMark/>
+          </w:tcPr>
+          <w:p>
+            <w:pPr>
+              <w:rPr>
+                <w:rFonts w:ascii="Calibri" w:eastAsia="Times New Roman" w:hAnsi="Calibri" w:cs="Times New Roman"/>
+                <w:color w:val="000000"/>
+              </w:rPr>
+            </w:pPr>
+            <w:r>
+              <w:rPr>
+                <w:rFonts w:ascii="Calibri" w:eastAsia="Times New Roman" w:hAnsi="Calibri" w:cs="Times New Roman"/>
+                <w:color w:val="000000"/>
+              </w:rPr>
+              <w:t>Mean</w:t>
+            </w:r>
+          </w:p>
+          <w:p>
+            <w:pPr>
+              <w:rPr>
+                <w:rFonts w:ascii="Calibri" w:eastAsia="Times New Roman" w:hAnsi="Calibri" w:cs="Times New Roman"/>
+                <w:color w:val="000000"/>
+              </w:rPr>
+            </w:pPr>
+            <w:r>
+              <w:rPr>
+                <w:rFonts w:ascii="Calibri" w:eastAsia="Times New Roman" w:hAnsi="Calibri" w:cs="Times New Roman"/>
+                <w:color w:val="000000"/>
+              </w:rPr>
+              <w:t>(nanoseconds)</w:t>
+            </w:r>
+          </w:p>
+        </w:tc>
+        <w:tc>
+          <w:tcPr>
+            <w:tcW w:w="2443" w:type="dxa"/>
+            <w:noWrap/>
+            <w:vAlign w:val="bottom"/>
+            <w:hideMark/>
+          </w:tcPr>
+          <w:p>
+            <w:pPr>
+              <w:jc w:val="right"/>
+              <w:rPr>
+                <w:rFonts w:ascii="Calibri" w:hAnsi="Calibri"/>
+                <w:b/>
+                <w:bCs/>
+                <w:color w:val="000000"/>
+              </w:rPr>
+            </w:pPr>
+            <w:r>
+              <w:rPr>
+                <w:rFonts w:ascii="Calibri" w:hAnsi="Calibri"/>
+                <w:b/>
+                <w:bCs/>
+                <w:color w:val="000000"/>
+              </w:rPr>
+              <w:t>62279678.15</w:t>
+            </w:r>
+          </w:p>
+        </w:tc>
+      </w:tr>
+    </w:tbl>
+    <w:p/>
+    <w:p/>
+    <w:p>
+      <w:r>
+        <w:rPr>
+          <w:noProof/>
+        </w:rPr>
+        <w:drawing>
+          <wp:inline distT="0" distB="0" distL="0" distR="0" wp14:anchorId="6157776C" wp14:editId="11815026">
+            <wp:extent cx="5865962" cy="2872596"/>
+            <wp:effectExtent l="0" t="0" r="1905" b="4445"/>
+            <wp:docPr id="8" name="Chart 8"/>
+            <wp:cNvGraphicFramePr/>
+            <a:graphic xmlns:a="http://schemas.openxmlformats.org/drawingml/2006/main">
+              <a:graphicData uri="http://schemas.openxmlformats.org/drawingml/2006/chart">
+                <c:chart xmlns:c="http://schemas.openxmlformats.org/drawingml/2006/chart" xmlns:r="http://schemas.openxmlformats.org/officeDocument/2006/relationships" r:id="rId12"/>
+              </a:graphicData>
+            </a:graphic>
+          </wp:inline>
+        </w:drawing>
+      </w:r>
+    </w:p>
+    <w:p>
+      <w:r>
+        <w:rPr>
+          <w:noProof/>
+        </w:rPr>
+        <w:drawing>
+          <wp:inline distT="0" distB="0" distL="0" distR="0" wp14:anchorId="30941562" wp14:editId="29E95E39">
+            <wp:extent cx="5943600" cy="2537460"/>
+            <wp:effectExtent l="0" t="0" r="0" b="15240"/>
+            <wp:docPr id="7" name="Chart 7"/>
+            <wp:cNvGraphicFramePr/>
+            <a:graphic xmlns:a="http://schemas.openxmlformats.org/drawingml/2006/main">
+              <a:graphicData uri="http://schemas.openxmlformats.org/drawingml/2006/chart">
+                <c:chart xmlns:c="http://schemas.openxmlformats.org/drawingml/2006/chart" xmlns:r="http://schemas.openxmlformats.org/officeDocument/2006/relationships" r:id="rId13"/>
+              </a:graphicData>
+            </a:graphic>
+          </wp:inline>
+        </w:drawing>
+      </w:r>
+    </w:p>
     <w:sectPr>
-      <w:headerReference w:type="default" r:id="rId12"/>
+      <w:headerReference w:type="default" r:id="rId14"/>
       <w:pgSz w:w="12240" w:h="15840"/>
       <w:pgMar w:top="1440" w:right="1440" w:bottom="1440" w:left="1440" w:header="720" w:footer="720" w:gutter="0"/>
       <w:cols w:space="720"/>
@@ -12890,6 +13273,25 @@
       <w:szCs w:val="24"/>
     </w:rPr>
   </w:style>
+  <w:style w:type="table" w:styleId="TableGrid">
+    <w:name w:val="Table Grid"/>
+    <w:basedOn w:val="TableNormal"/>
+    <w:uiPriority w:val="39"/>
+    <w:rsid w:val="00544F92"/>
+    <w:pPr>
+      <w:spacing w:after="0" w:line="240" w:lineRule="auto"/>
+    </w:pPr>
+    <w:tblPr>
+      <w:tblBorders>
+        <w:top w:val="single" w:sz="4" w:space="0" w:color="auto"/>
+        <w:left w:val="single" w:sz="4" w:space="0" w:color="auto"/>
+        <w:bottom w:val="single" w:sz="4" w:space="0" w:color="auto"/>
+        <w:right w:val="single" w:sz="4" w:space="0" w:color="auto"/>
+        <w:insideH w:val="single" w:sz="4" w:space="0" w:color="auto"/>
+        <w:insideV w:val="single" w:sz="4" w:space="0" w:color="auto"/>
+      </w:tblBorders>
+    </w:tblPr>
+  </w:style>
 </w:styles>
 </file>
 
@@ -13088,11 +13490,11 @@
         </c:dLbls>
         <c:gapWidth val="219"/>
         <c:overlap val="-27"/>
-        <c:axId val="307308712"/>
-        <c:axId val="286596784"/>
+        <c:axId val="302929968"/>
+        <c:axId val="302925656"/>
       </c:barChart>
       <c:catAx>
-        <c:axId val="307308712"/>
+        <c:axId val="302929968"/>
         <c:scaling>
           <c:orientation val="minMax"/>
         </c:scaling>
@@ -13135,7 +13537,7 @@
             <a:endParaRPr lang="en-US"/>
           </a:p>
         </c:txPr>
-        <c:crossAx val="286596784"/>
+        <c:crossAx val="302925656"/>
         <c:crosses val="autoZero"/>
         <c:auto val="1"/>
         <c:lblAlgn val="ctr"/>
@@ -13143,7 +13545,7 @@
         <c:noMultiLvlLbl val="0"/>
       </c:catAx>
       <c:valAx>
-        <c:axId val="286596784"/>
+        <c:axId val="302925656"/>
         <c:scaling>
           <c:orientation val="minMax"/>
         </c:scaling>
@@ -13194,7 +13596,7 @@
             <a:endParaRPr lang="en-US"/>
           </a:p>
         </c:txPr>
-        <c:crossAx val="307308712"/>
+        <c:crossAx val="302929968"/>
         <c:crosses val="autoZero"/>
         <c:crossBetween val="between"/>
       </c:valAx>
@@ -13464,11 +13866,11 @@
         </c:dLbls>
         <c:gapWidth val="219"/>
         <c:overlap val="-27"/>
-        <c:axId val="286596000"/>
-        <c:axId val="286595216"/>
+        <c:axId val="302926048"/>
+        <c:axId val="302923304"/>
       </c:barChart>
       <c:catAx>
-        <c:axId val="286596000"/>
+        <c:axId val="302926048"/>
         <c:scaling>
           <c:orientation val="minMax"/>
         </c:scaling>
@@ -13511,7 +13913,7 @@
             <a:endParaRPr lang="en-US"/>
           </a:p>
         </c:txPr>
-        <c:crossAx val="286595216"/>
+        <c:crossAx val="302923304"/>
         <c:crosses val="autoZero"/>
         <c:auto val="1"/>
         <c:lblAlgn val="ctr"/>
@@ -13519,7 +13921,7 @@
         <c:noMultiLvlLbl val="0"/>
       </c:catAx>
       <c:valAx>
-        <c:axId val="286595216"/>
+        <c:axId val="302923304"/>
         <c:scaling>
           <c:orientation val="minMax"/>
         </c:scaling>
@@ -13570,7 +13972,7 @@
             <a:endParaRPr lang="en-US"/>
           </a:p>
         </c:txPr>
-        <c:crossAx val="286596000"/>
+        <c:crossAx val="302926048"/>
         <c:crosses val="autoZero"/>
         <c:crossBetween val="between"/>
       </c:valAx>
@@ -13812,11 +14214,11 @@
         </c:dLbls>
         <c:gapWidth val="219"/>
         <c:overlap val="-27"/>
-        <c:axId val="295668440"/>
-        <c:axId val="295668048"/>
+        <c:axId val="302923696"/>
+        <c:axId val="302928008"/>
       </c:barChart>
       <c:catAx>
-        <c:axId val="295668440"/>
+        <c:axId val="302923696"/>
         <c:scaling>
           <c:orientation val="minMax"/>
         </c:scaling>
@@ -13859,7 +14261,7 @@
             <a:endParaRPr lang="en-US"/>
           </a:p>
         </c:txPr>
-        <c:crossAx val="295668048"/>
+        <c:crossAx val="302928008"/>
         <c:crosses val="autoZero"/>
         <c:auto val="1"/>
         <c:lblAlgn val="ctr"/>
@@ -13867,7 +14269,7 @@
         <c:noMultiLvlLbl val="0"/>
       </c:catAx>
       <c:valAx>
-        <c:axId val="295668048"/>
+        <c:axId val="302928008"/>
         <c:scaling>
           <c:orientation val="minMax"/>
         </c:scaling>
@@ -13918,7 +14320,7 @@
             <a:endParaRPr lang="en-US"/>
           </a:p>
         </c:txPr>
-        <c:crossAx val="295668440"/>
+        <c:crossAx val="302923696"/>
         <c:crosses val="autoZero"/>
         <c:crossBetween val="between"/>
       </c:valAx>
@@ -14160,11 +14562,11 @@
         </c:dLbls>
         <c:gapWidth val="219"/>
         <c:overlap val="-27"/>
-        <c:axId val="123924624"/>
-        <c:axId val="123925408"/>
+        <c:axId val="310335488"/>
+        <c:axId val="310336272"/>
       </c:barChart>
       <c:catAx>
-        <c:axId val="123924624"/>
+        <c:axId val="310335488"/>
         <c:scaling>
           <c:orientation val="minMax"/>
         </c:scaling>
@@ -14207,7 +14609,7 @@
             <a:endParaRPr lang="en-US"/>
           </a:p>
         </c:txPr>
-        <c:crossAx val="123925408"/>
+        <c:crossAx val="310336272"/>
         <c:crosses val="autoZero"/>
         <c:auto val="1"/>
         <c:lblAlgn val="ctr"/>
@@ -14215,7 +14617,7 @@
         <c:noMultiLvlLbl val="0"/>
       </c:catAx>
       <c:valAx>
-        <c:axId val="123925408"/>
+        <c:axId val="310336272"/>
         <c:scaling>
           <c:orientation val="minMax"/>
           <c:max val="100"/>
@@ -14267,7 +14669,7 @@
             <a:endParaRPr lang="en-US"/>
           </a:p>
         </c:txPr>
-        <c:crossAx val="123924624"/>
+        <c:crossAx val="310335488"/>
         <c:crosses val="autoZero"/>
         <c:crossBetween val="between"/>
       </c:valAx>
@@ -14537,11 +14939,11 @@
         </c:dLbls>
         <c:gapWidth val="219"/>
         <c:overlap val="-27"/>
-        <c:axId val="171964320"/>
-        <c:axId val="171963928"/>
+        <c:axId val="310334704"/>
+        <c:axId val="310334312"/>
       </c:barChart>
       <c:catAx>
-        <c:axId val="171964320"/>
+        <c:axId val="310334704"/>
         <c:scaling>
           <c:orientation val="minMax"/>
         </c:scaling>
@@ -14584,7 +14986,7 @@
             <a:endParaRPr lang="en-US"/>
           </a:p>
         </c:txPr>
-        <c:crossAx val="171963928"/>
+        <c:crossAx val="310334312"/>
         <c:crosses val="autoZero"/>
         <c:auto val="1"/>
         <c:lblAlgn val="ctr"/>
@@ -14592,7 +14994,7 @@
         <c:noMultiLvlLbl val="0"/>
       </c:catAx>
       <c:valAx>
-        <c:axId val="171963928"/>
+        <c:axId val="310334312"/>
         <c:scaling>
           <c:orientation val="minMax"/>
           <c:max val="100"/>
@@ -14644,7 +15046,7 @@
             <a:endParaRPr lang="en-US"/>
           </a:p>
         </c:txPr>
-        <c:crossAx val="171964320"/>
+        <c:crossAx val="310334704"/>
         <c:crosses val="autoZero"/>
         <c:crossBetween val="between"/>
       </c:valAx>
@@ -14914,11 +15316,11 @@
         </c:dLbls>
         <c:gapWidth val="219"/>
         <c:overlap val="-27"/>
-        <c:axId val="125799760"/>
-        <c:axId val="125801328"/>
+        <c:axId val="310336664"/>
+        <c:axId val="123846800"/>
       </c:barChart>
       <c:catAx>
-        <c:axId val="125799760"/>
+        <c:axId val="310336664"/>
         <c:scaling>
           <c:orientation val="minMax"/>
         </c:scaling>
@@ -14961,7 +15363,7 @@
             <a:endParaRPr lang="en-US"/>
           </a:p>
         </c:txPr>
-        <c:crossAx val="125801328"/>
+        <c:crossAx val="123846800"/>
         <c:crosses val="autoZero"/>
         <c:auto val="1"/>
         <c:lblAlgn val="ctr"/>
@@ -14969,7 +15371,7 @@
         <c:noMultiLvlLbl val="0"/>
       </c:catAx>
       <c:valAx>
-        <c:axId val="125801328"/>
+        <c:axId val="123846800"/>
         <c:scaling>
           <c:orientation val="minMax"/>
         </c:scaling>
@@ -15020,7 +15422,7 @@
             <a:endParaRPr lang="en-US"/>
           </a:p>
         </c:txPr>
-        <c:crossAx val="125799760"/>
+        <c:crossAx val="310336664"/>
         <c:crosses val="autoZero"/>
         <c:crossBetween val="between"/>
       </c:valAx>
@@ -15062,6 +15464,636 @@
     </a:p>
   </c:txPr>
   <c:externalData r:id="rId3">
+    <c:autoUpdate val="0"/>
+  </c:externalData>
+</c:chartSpace>
+</file>
+
+<file path=word/charts/chart7.xml><?xml version="1.0" encoding="utf-8"?>
+<c:chartSpace xmlns:c="http://schemas.openxmlformats.org/drawingml/2006/chart" xmlns:a="http://schemas.openxmlformats.org/drawingml/2006/main" xmlns:r="http://schemas.openxmlformats.org/officeDocument/2006/relationships">
+  <c:date1904 val="0"/>
+  <c:lang val="en-US"/>
+  <c:roundedCorners val="0"/>
+  <mc:AlternateContent xmlns:mc="http://schemas.openxmlformats.org/markup-compatibility/2006">
+    <mc:Choice xmlns:c14="http://schemas.microsoft.com/office/drawing/2007/8/2/chart" Requires="c14">
+      <c14:style val="102"/>
+    </mc:Choice>
+    <mc:Fallback>
+      <c:style val="2"/>
+    </mc:Fallback>
+  </mc:AlternateContent>
+  <c:chart>
+    <c:title>
+      <c:tx>
+        <c:rich>
+          <a:bodyPr/>
+          <a:lstStyle/>
+          <a:p>
+            <a:pPr>
+              <a:defRPr/>
+            </a:pPr>
+            <a:r>
+              <a:rPr lang="en-US"/>
+              <a:t>Histogram of Packet</a:t>
+            </a:r>
+            <a:r>
+              <a:rPr lang="en-US" baseline="0"/>
+              <a:t> Delay for Scenario 1</a:t>
+            </a:r>
+            <a:endParaRPr lang="en-US"/>
+          </a:p>
+        </c:rich>
+      </c:tx>
+      <c:overlay val="0"/>
+    </c:title>
+    <c:autoTitleDeleted val="0"/>
+    <c:plotArea>
+      <c:layout/>
+      <c:barChart>
+        <c:barDir val="col"/>
+        <c:grouping val="clustered"/>
+        <c:varyColors val="0"/>
+        <c:ser>
+          <c:idx val="0"/>
+          <c:order val="0"/>
+          <c:tx>
+            <c:v>Frequency</c:v>
+          </c:tx>
+          <c:invertIfNegative val="0"/>
+          <c:cat>
+            <c:strRef>
+              <c:f>Sheet5!$A$2:$A$26</c:f>
+              <c:strCache>
+                <c:ptCount val="25"/>
+                <c:pt idx="0">
+                  <c:v>5000000</c:v>
+                </c:pt>
+                <c:pt idx="1">
+                  <c:v>6250000</c:v>
+                </c:pt>
+                <c:pt idx="2">
+                  <c:v>7812500</c:v>
+                </c:pt>
+                <c:pt idx="3">
+                  <c:v>9765625</c:v>
+                </c:pt>
+                <c:pt idx="4">
+                  <c:v>12207031.25</c:v>
+                </c:pt>
+                <c:pt idx="5">
+                  <c:v>15258789.06</c:v>
+                </c:pt>
+                <c:pt idx="6">
+                  <c:v>19073486.33</c:v>
+                </c:pt>
+                <c:pt idx="7">
+                  <c:v>23841857.91</c:v>
+                </c:pt>
+                <c:pt idx="8">
+                  <c:v>29802322.39</c:v>
+                </c:pt>
+                <c:pt idx="9">
+                  <c:v>37252902.98</c:v>
+                </c:pt>
+                <c:pt idx="10">
+                  <c:v>46566128.73</c:v>
+                </c:pt>
+                <c:pt idx="11">
+                  <c:v>58207660.91</c:v>
+                </c:pt>
+                <c:pt idx="12">
+                  <c:v>72759576.14</c:v>
+                </c:pt>
+                <c:pt idx="13">
+                  <c:v>90949470.18</c:v>
+                </c:pt>
+                <c:pt idx="14">
+                  <c:v>113686837.7</c:v>
+                </c:pt>
+                <c:pt idx="15">
+                  <c:v>142108547.2</c:v>
+                </c:pt>
+                <c:pt idx="16">
+                  <c:v>177635683.9</c:v>
+                </c:pt>
+                <c:pt idx="17">
+                  <c:v>222044604.9</c:v>
+                </c:pt>
+                <c:pt idx="18">
+                  <c:v>277555756.2</c:v>
+                </c:pt>
+                <c:pt idx="19">
+                  <c:v>346944695.2</c:v>
+                </c:pt>
+                <c:pt idx="20">
+                  <c:v>433680869</c:v>
+                </c:pt>
+                <c:pt idx="21">
+                  <c:v>542101086.2</c:v>
+                </c:pt>
+                <c:pt idx="22">
+                  <c:v>677626357.8</c:v>
+                </c:pt>
+                <c:pt idx="23">
+                  <c:v>847032947.3</c:v>
+                </c:pt>
+                <c:pt idx="24">
+                  <c:v>More</c:v>
+                </c:pt>
+              </c:strCache>
+            </c:strRef>
+          </c:cat>
+          <c:val>
+            <c:numRef>
+              <c:f>Sheet5!$B$2:$B$26</c:f>
+              <c:numCache>
+                <c:formatCode>General</c:formatCode>
+                <c:ptCount val="25"/>
+                <c:pt idx="0">
+                  <c:v>6008</c:v>
+                </c:pt>
+                <c:pt idx="1">
+                  <c:v>476</c:v>
+                </c:pt>
+                <c:pt idx="2">
+                  <c:v>417</c:v>
+                </c:pt>
+                <c:pt idx="3">
+                  <c:v>342</c:v>
+                </c:pt>
+                <c:pt idx="4">
+                  <c:v>325</c:v>
+                </c:pt>
+                <c:pt idx="5">
+                  <c:v>160</c:v>
+                </c:pt>
+                <c:pt idx="6">
+                  <c:v>81</c:v>
+                </c:pt>
+                <c:pt idx="7">
+                  <c:v>41</c:v>
+                </c:pt>
+                <c:pt idx="8">
+                  <c:v>31</c:v>
+                </c:pt>
+                <c:pt idx="9">
+                  <c:v>18</c:v>
+                </c:pt>
+                <c:pt idx="10">
+                  <c:v>29</c:v>
+                </c:pt>
+                <c:pt idx="11">
+                  <c:v>168</c:v>
+                </c:pt>
+                <c:pt idx="12">
+                  <c:v>1194</c:v>
+                </c:pt>
+                <c:pt idx="13">
+                  <c:v>623</c:v>
+                </c:pt>
+                <c:pt idx="14">
+                  <c:v>3530</c:v>
+                </c:pt>
+                <c:pt idx="15">
+                  <c:v>118</c:v>
+                </c:pt>
+                <c:pt idx="16">
+                  <c:v>66</c:v>
+                </c:pt>
+                <c:pt idx="17">
+                  <c:v>731</c:v>
+                </c:pt>
+                <c:pt idx="18">
+                  <c:v>31</c:v>
+                </c:pt>
+                <c:pt idx="19">
+                  <c:v>376</c:v>
+                </c:pt>
+                <c:pt idx="20">
+                  <c:v>161</c:v>
+                </c:pt>
+                <c:pt idx="21">
+                  <c:v>55</c:v>
+                </c:pt>
+                <c:pt idx="22">
+                  <c:v>26</c:v>
+                </c:pt>
+                <c:pt idx="23">
+                  <c:v>6</c:v>
+                </c:pt>
+                <c:pt idx="24">
+                  <c:v>4</c:v>
+                </c:pt>
+              </c:numCache>
+            </c:numRef>
+          </c:val>
+        </c:ser>
+        <c:dLbls>
+          <c:showLegendKey val="0"/>
+          <c:showVal val="0"/>
+          <c:showCatName val="0"/>
+          <c:showSerName val="0"/>
+          <c:showPercent val="0"/>
+          <c:showBubbleSize val="0"/>
+        </c:dLbls>
+        <c:gapWidth val="150"/>
+        <c:axId val="123848368"/>
+        <c:axId val="123847192"/>
+      </c:barChart>
+      <c:catAx>
+        <c:axId val="123848368"/>
+        <c:scaling>
+          <c:orientation val="minMax"/>
+        </c:scaling>
+        <c:delete val="0"/>
+        <c:axPos val="b"/>
+        <c:title>
+          <c:tx>
+            <c:rich>
+              <a:bodyPr/>
+              <a:lstStyle/>
+              <a:p>
+                <a:pPr>
+                  <a:defRPr/>
+                </a:pPr>
+                <a:r>
+                  <a:rPr lang="en-US"/>
+                  <a:t>Bin</a:t>
+                </a:r>
+              </a:p>
+            </c:rich>
+          </c:tx>
+          <c:overlay val="0"/>
+        </c:title>
+        <c:numFmt formatCode="General" sourceLinked="1"/>
+        <c:majorTickMark val="out"/>
+        <c:minorTickMark val="none"/>
+        <c:tickLblPos val="nextTo"/>
+        <c:crossAx val="123847192"/>
+        <c:crosses val="autoZero"/>
+        <c:auto val="1"/>
+        <c:lblAlgn val="ctr"/>
+        <c:lblOffset val="100"/>
+        <c:noMultiLvlLbl val="0"/>
+      </c:catAx>
+      <c:valAx>
+        <c:axId val="123847192"/>
+        <c:scaling>
+          <c:orientation val="minMax"/>
+        </c:scaling>
+        <c:delete val="0"/>
+        <c:axPos val="l"/>
+        <c:title>
+          <c:tx>
+            <c:rich>
+              <a:bodyPr/>
+              <a:lstStyle/>
+              <a:p>
+                <a:pPr>
+                  <a:defRPr/>
+                </a:pPr>
+                <a:r>
+                  <a:rPr lang="en-US"/>
+                  <a:t>Frequency</a:t>
+                </a:r>
+              </a:p>
+            </c:rich>
+          </c:tx>
+          <c:overlay val="0"/>
+        </c:title>
+        <c:numFmt formatCode="General" sourceLinked="1"/>
+        <c:majorTickMark val="out"/>
+        <c:minorTickMark val="none"/>
+        <c:tickLblPos val="nextTo"/>
+        <c:crossAx val="123848368"/>
+        <c:crosses val="autoZero"/>
+        <c:crossBetween val="between"/>
+      </c:valAx>
+    </c:plotArea>
+    <c:legend>
+      <c:legendPos val="r"/>
+      <c:overlay val="0"/>
+    </c:legend>
+    <c:plotVisOnly val="1"/>
+    <c:dispBlanksAs val="gap"/>
+    <c:showDLblsOverMax val="0"/>
+  </c:chart>
+  <c:externalData r:id="rId1">
+    <c:autoUpdate val="0"/>
+  </c:externalData>
+</c:chartSpace>
+</file>
+
+<file path=word/charts/chart8.xml><?xml version="1.0" encoding="utf-8"?>
+<c:chartSpace xmlns:c="http://schemas.openxmlformats.org/drawingml/2006/chart" xmlns:a="http://schemas.openxmlformats.org/drawingml/2006/main" xmlns:r="http://schemas.openxmlformats.org/officeDocument/2006/relationships">
+  <c:date1904 val="0"/>
+  <c:lang val="en-US"/>
+  <c:roundedCorners val="0"/>
+  <mc:AlternateContent xmlns:mc="http://schemas.openxmlformats.org/markup-compatibility/2006">
+    <mc:Choice xmlns:c14="http://schemas.microsoft.com/office/drawing/2007/8/2/chart" Requires="c14">
+      <c14:style val="102"/>
+    </mc:Choice>
+    <mc:Fallback>
+      <c:style val="2"/>
+    </mc:Fallback>
+  </mc:AlternateContent>
+  <c:chart>
+    <c:title>
+      <c:tx>
+        <c:rich>
+          <a:bodyPr/>
+          <a:lstStyle/>
+          <a:p>
+            <a:pPr>
+              <a:defRPr/>
+            </a:pPr>
+            <a:r>
+              <a:rPr lang="en-US"/>
+              <a:t>Histogram of Packet Delay for Scenario 3 </a:t>
+            </a:r>
+            <a:r>
+              <a:rPr lang="en-US" baseline="0"/>
+              <a:t> </a:t>
+            </a:r>
+            <a:endParaRPr lang="en-US"/>
+          </a:p>
+        </c:rich>
+      </c:tx>
+      <c:overlay val="0"/>
+    </c:title>
+    <c:autoTitleDeleted val="0"/>
+    <c:plotArea>
+      <c:layout/>
+      <c:barChart>
+        <c:barDir val="col"/>
+        <c:grouping val="clustered"/>
+        <c:varyColors val="0"/>
+        <c:ser>
+          <c:idx val="0"/>
+          <c:order val="0"/>
+          <c:tx>
+            <c:v>Frequency</c:v>
+          </c:tx>
+          <c:invertIfNegative val="0"/>
+          <c:cat>
+            <c:strRef>
+              <c:f>Sheet4!$A$2:$A$26</c:f>
+              <c:strCache>
+                <c:ptCount val="25"/>
+                <c:pt idx="0">
+                  <c:v>5000000</c:v>
+                </c:pt>
+                <c:pt idx="1">
+                  <c:v>6250000</c:v>
+                </c:pt>
+                <c:pt idx="2">
+                  <c:v>7812500</c:v>
+                </c:pt>
+                <c:pt idx="3">
+                  <c:v>9765625</c:v>
+                </c:pt>
+                <c:pt idx="4">
+                  <c:v>12207031.25</c:v>
+                </c:pt>
+                <c:pt idx="5">
+                  <c:v>15258789.06</c:v>
+                </c:pt>
+                <c:pt idx="6">
+                  <c:v>19073486.33</c:v>
+                </c:pt>
+                <c:pt idx="7">
+                  <c:v>23841857.91</c:v>
+                </c:pt>
+                <c:pt idx="8">
+                  <c:v>29802322.39</c:v>
+                </c:pt>
+                <c:pt idx="9">
+                  <c:v>37252902.98</c:v>
+                </c:pt>
+                <c:pt idx="10">
+                  <c:v>46566128.73</c:v>
+                </c:pt>
+                <c:pt idx="11">
+                  <c:v>58207660.91</c:v>
+                </c:pt>
+                <c:pt idx="12">
+                  <c:v>72759576.14</c:v>
+                </c:pt>
+                <c:pt idx="13">
+                  <c:v>90949470.18</c:v>
+                </c:pt>
+                <c:pt idx="14">
+                  <c:v>113686837.7</c:v>
+                </c:pt>
+                <c:pt idx="15">
+                  <c:v>142108547.2</c:v>
+                </c:pt>
+                <c:pt idx="16">
+                  <c:v>177635683.9</c:v>
+                </c:pt>
+                <c:pt idx="17">
+                  <c:v>222044604.9</c:v>
+                </c:pt>
+                <c:pt idx="18">
+                  <c:v>277555756.2</c:v>
+                </c:pt>
+                <c:pt idx="19">
+                  <c:v>346944695.2</c:v>
+                </c:pt>
+                <c:pt idx="20">
+                  <c:v>433680869</c:v>
+                </c:pt>
+                <c:pt idx="21">
+                  <c:v>542101086.2</c:v>
+                </c:pt>
+                <c:pt idx="22">
+                  <c:v>677626357.8</c:v>
+                </c:pt>
+                <c:pt idx="23">
+                  <c:v>847032947.3</c:v>
+                </c:pt>
+                <c:pt idx="24">
+                  <c:v>More</c:v>
+                </c:pt>
+              </c:strCache>
+            </c:strRef>
+          </c:cat>
+          <c:val>
+            <c:numRef>
+              <c:f>Sheet4!$B$2:$B$26</c:f>
+              <c:numCache>
+                <c:formatCode>General</c:formatCode>
+                <c:ptCount val="25"/>
+                <c:pt idx="0">
+                  <c:v>6165</c:v>
+                </c:pt>
+                <c:pt idx="1">
+                  <c:v>256</c:v>
+                </c:pt>
+                <c:pt idx="2">
+                  <c:v>181</c:v>
+                </c:pt>
+                <c:pt idx="3">
+                  <c:v>138</c:v>
+                </c:pt>
+                <c:pt idx="4">
+                  <c:v>97</c:v>
+                </c:pt>
+                <c:pt idx="5">
+                  <c:v>70</c:v>
+                </c:pt>
+                <c:pt idx="6">
+                  <c:v>50</c:v>
+                </c:pt>
+                <c:pt idx="7">
+                  <c:v>69</c:v>
+                </c:pt>
+                <c:pt idx="8">
+                  <c:v>51</c:v>
+                </c:pt>
+                <c:pt idx="9">
+                  <c:v>47</c:v>
+                </c:pt>
+                <c:pt idx="10">
+                  <c:v>30</c:v>
+                </c:pt>
+                <c:pt idx="11">
+                  <c:v>107</c:v>
+                </c:pt>
+                <c:pt idx="12">
+                  <c:v>446</c:v>
+                </c:pt>
+                <c:pt idx="13">
+                  <c:v>429</c:v>
+                </c:pt>
+                <c:pt idx="14">
+                  <c:v>5819</c:v>
+                </c:pt>
+                <c:pt idx="15">
+                  <c:v>128</c:v>
+                </c:pt>
+                <c:pt idx="16">
+                  <c:v>61</c:v>
+                </c:pt>
+                <c:pt idx="17">
+                  <c:v>589</c:v>
+                </c:pt>
+                <c:pt idx="18">
+                  <c:v>38</c:v>
+                </c:pt>
+                <c:pt idx="19">
+                  <c:v>172</c:v>
+                </c:pt>
+                <c:pt idx="20">
+                  <c:v>51</c:v>
+                </c:pt>
+                <c:pt idx="21">
+                  <c:v>10</c:v>
+                </c:pt>
+                <c:pt idx="22">
+                  <c:v>27</c:v>
+                </c:pt>
+                <c:pt idx="23">
+                  <c:v>5</c:v>
+                </c:pt>
+                <c:pt idx="24">
+                  <c:v>1</c:v>
+                </c:pt>
+              </c:numCache>
+            </c:numRef>
+          </c:val>
+        </c:ser>
+        <c:dLbls>
+          <c:showLegendKey val="0"/>
+          <c:showVal val="0"/>
+          <c:showCatName val="0"/>
+          <c:showSerName val="0"/>
+          <c:showPercent val="0"/>
+          <c:showBubbleSize val="0"/>
+        </c:dLbls>
+        <c:gapWidth val="150"/>
+        <c:axId val="123846408"/>
+        <c:axId val="123849152"/>
+      </c:barChart>
+      <c:catAx>
+        <c:axId val="123846408"/>
+        <c:scaling>
+          <c:orientation val="minMax"/>
+        </c:scaling>
+        <c:delete val="0"/>
+        <c:axPos val="b"/>
+        <c:title>
+          <c:tx>
+            <c:rich>
+              <a:bodyPr/>
+              <a:lstStyle/>
+              <a:p>
+                <a:pPr>
+                  <a:defRPr/>
+                </a:pPr>
+                <a:r>
+                  <a:rPr lang="en-US"/>
+                  <a:t>Bin</a:t>
+                </a:r>
+              </a:p>
+            </c:rich>
+          </c:tx>
+          <c:overlay val="0"/>
+        </c:title>
+        <c:numFmt formatCode="General" sourceLinked="1"/>
+        <c:majorTickMark val="out"/>
+        <c:minorTickMark val="none"/>
+        <c:tickLblPos val="nextTo"/>
+        <c:crossAx val="123849152"/>
+        <c:crosses val="autoZero"/>
+        <c:auto val="1"/>
+        <c:lblAlgn val="ctr"/>
+        <c:lblOffset val="100"/>
+        <c:noMultiLvlLbl val="0"/>
+      </c:catAx>
+      <c:valAx>
+        <c:axId val="123849152"/>
+        <c:scaling>
+          <c:orientation val="minMax"/>
+        </c:scaling>
+        <c:delete val="0"/>
+        <c:axPos val="l"/>
+        <c:title>
+          <c:tx>
+            <c:rich>
+              <a:bodyPr/>
+              <a:lstStyle/>
+              <a:p>
+                <a:pPr>
+                  <a:defRPr/>
+                </a:pPr>
+                <a:r>
+                  <a:rPr lang="en-US"/>
+                  <a:t>Frequency</a:t>
+                </a:r>
+              </a:p>
+            </c:rich>
+          </c:tx>
+          <c:overlay val="0"/>
+        </c:title>
+        <c:numFmt formatCode="General" sourceLinked="1"/>
+        <c:majorTickMark val="out"/>
+        <c:minorTickMark val="none"/>
+        <c:tickLblPos val="nextTo"/>
+        <c:crossAx val="123846408"/>
+        <c:crosses val="autoZero"/>
+        <c:crossBetween val="between"/>
+      </c:valAx>
+    </c:plotArea>
+    <c:legend>
+      <c:legendPos val="r"/>
+      <c:overlay val="0"/>
+    </c:legend>
+    <c:plotVisOnly val="1"/>
+    <c:dispBlanksAs val="gap"/>
+    <c:showDLblsOverMax val="0"/>
+  </c:chart>
+  <c:externalData r:id="rId1">
     <c:autoUpdate val="0"/>
   </c:externalData>
 </c:chartSpace>

</xml_diff>

<commit_message>
computed the bottleneck capacity using the packet pairing technique using the excel file.  check out the end of the report for the results.  I averaged all of the packet delays for scenarios 1 and 3.
</commit_message>
<xml_diff>
--- a/Project 1 Report.docx
+++ b/Project 1 Report.docx
@@ -224,7 +224,27 @@
                 <w:bCs/>
                 <w:color w:val="000000"/>
               </w:rPr>
-              <w:t>Total Time (nano seconds)</w:t>
+              <w:t>Total Time (</w:t>
+            </w:r>
+            <w:proofErr w:type="spellStart"/>
+            <w:r>
+              <w:rPr>
+                <w:rFonts w:ascii="Calibri" w:eastAsia="Times New Roman" w:hAnsi="Calibri" w:cs="Times New Roman"/>
+                <w:b/>
+                <w:bCs/>
+                <w:color w:val="000000"/>
+              </w:rPr>
+              <w:t>nano</w:t>
+            </w:r>
+            <w:proofErr w:type="spellEnd"/>
+            <w:r>
+              <w:rPr>
+                <w:rFonts w:ascii="Calibri" w:eastAsia="Times New Roman" w:hAnsi="Calibri" w:cs="Times New Roman"/>
+                <w:b/>
+                <w:bCs/>
+                <w:color w:val="000000"/>
+              </w:rPr>
+              <w:t xml:space="preserve"> seconds)</w:t>
             </w:r>
           </w:p>
         </w:tc>
@@ -2324,7 +2344,27 @@
                 <w:bCs/>
                 <w:color w:val="000000"/>
               </w:rPr>
-              <w:t xml:space="preserve">Total Time (nano seconds) </w:t>
+              <w:t>Total Time (</w:t>
+            </w:r>
+            <w:proofErr w:type="spellStart"/>
+            <w:r>
+              <w:rPr>
+                <w:rFonts w:ascii="Calibri" w:eastAsia="Times New Roman" w:hAnsi="Calibri" w:cs="Times New Roman"/>
+                <w:b/>
+                <w:bCs/>
+                <w:color w:val="000000"/>
+              </w:rPr>
+              <w:t>nano</w:t>
+            </w:r>
+            <w:proofErr w:type="spellEnd"/>
+            <w:r>
+              <w:rPr>
+                <w:rFonts w:ascii="Calibri" w:eastAsia="Times New Roman" w:hAnsi="Calibri" w:cs="Times New Roman"/>
+                <w:b/>
+                <w:bCs/>
+                <w:color w:val="000000"/>
+              </w:rPr>
+              <w:t xml:space="preserve"> seconds) </w:t>
             </w:r>
           </w:p>
         </w:tc>
@@ -4294,7 +4334,27 @@
                 <w:bCs/>
                 <w:color w:val="000000"/>
               </w:rPr>
-              <w:t>Total Time (nano seconds)</w:t>
+              <w:t>Total Time (</w:t>
+            </w:r>
+            <w:proofErr w:type="spellStart"/>
+            <w:r>
+              <w:rPr>
+                <w:rFonts w:ascii="Calibri" w:eastAsia="Times New Roman" w:hAnsi="Calibri" w:cs="Times New Roman"/>
+                <w:b/>
+                <w:bCs/>
+                <w:color w:val="000000"/>
+              </w:rPr>
+              <w:t>nano</w:t>
+            </w:r>
+            <w:proofErr w:type="spellEnd"/>
+            <w:r>
+              <w:rPr>
+                <w:rFonts w:ascii="Calibri" w:eastAsia="Times New Roman" w:hAnsi="Calibri" w:cs="Times New Roman"/>
+                <w:b/>
+                <w:bCs/>
+                <w:color w:val="000000"/>
+              </w:rPr>
+              <w:t xml:space="preserve"> seconds)</w:t>
             </w:r>
           </w:p>
         </w:tc>
@@ -12436,8 +12496,6 @@
         </w:rPr>
         <w:t>Scenario 3</w:t>
       </w:r>
-      <w:bookmarkStart w:id="0" w:name="_GoBack"/>
-      <w:bookmarkEnd w:id="0"/>
     </w:p>
     <w:tbl>
       <w:tblPr>
@@ -12590,6 +12648,11 @@
       </w:tr>
     </w:tbl>
     <w:p/>
+    <w:p>
+      <w:r>
+        <w:t xml:space="preserve">The histograms of the packet delay for each scenario can be observed below.  </w:t>
+      </w:r>
+    </w:p>
     <w:p/>
     <w:p>
       <w:r>
@@ -12631,6 +12694,239 @@
         </w:drawing>
       </w:r>
     </w:p>
+    <w:p>
+      <w:r>
+        <w:t xml:space="preserve">The packet pair technique was </w:t>
+      </w:r>
+      <w:r>
+        <w:t xml:space="preserve">used to compute the bottleneck capacity </w:t>
+      </w:r>
+      <w:r>
+        <w:t xml:space="preserve">using the following equation: </w:t>
+      </w:r>
+    </w:p>
+    <w:p>
+      <w:pPr>
+        <w:rPr>
+          <w:rFonts w:eastAsiaTheme="minorEastAsia"/>
+        </w:rPr>
+      </w:pPr>
+      <m:oMathPara>
+        <m:oMath>
+          <m:r>
+            <w:rPr>
+              <w:rFonts w:ascii="Cambria Math" w:hAnsi="Cambria Math"/>
+            </w:rPr>
+            <w:lastRenderedPageBreak/>
+            <m:t xml:space="preserve">bottleneck capacity= </m:t>
+          </m:r>
+          <m:f>
+            <m:fPr>
+              <m:ctrlPr>
+                <w:rPr>
+                  <w:rFonts w:ascii="Cambria Math" w:hAnsi="Cambria Math"/>
+                  <w:i/>
+                </w:rPr>
+              </m:ctrlPr>
+            </m:fPr>
+            <m:num>
+              <m:r>
+                <w:rPr>
+                  <w:rFonts w:ascii="Cambria Math" w:hAnsi="Cambria Math"/>
+                </w:rPr>
+                <m:t xml:space="preserve">packet size </m:t>
+              </m:r>
+            </m:num>
+            <m:den>
+              <m:r>
+                <w:rPr>
+                  <w:rFonts w:ascii="Cambria Math" w:hAnsi="Cambria Math"/>
+                </w:rPr>
+                <m:t>delay between arrival times of two packets</m:t>
+              </m:r>
+            </m:den>
+          </m:f>
+        </m:oMath>
+      </m:oMathPara>
+    </w:p>
+    <w:p>
+      <w:pPr>
+        <w:rPr>
+          <w:rFonts w:eastAsiaTheme="minorEastAsia"/>
+        </w:rPr>
+      </w:pPr>
+      <w:r>
+        <w:rPr>
+          <w:rFonts w:eastAsiaTheme="minorEastAsia"/>
+        </w:rPr>
+        <w:t xml:space="preserve">Using excel, the bottleneck capacity was computed over many values, and averaged, to find the following results: </w:t>
+      </w:r>
+    </w:p>
+    <w:tbl>
+      <w:tblPr>
+        <w:tblStyle w:val="TableGrid"/>
+        <w:tblW w:w="0" w:type="auto"/>
+        <w:tblLook w:val="04A0" w:firstRow="1" w:lastRow="0" w:firstColumn="1" w:lastColumn="0" w:noHBand="0" w:noVBand="1"/>
+      </w:tblPr>
+      <w:tblGrid>
+        <w:gridCol w:w="2912"/>
+        <w:gridCol w:w="3219"/>
+        <w:gridCol w:w="3219"/>
+      </w:tblGrid>
+      <w:tr>
+        <w:tc>
+          <w:tcPr>
+            <w:tcW w:w="2912" w:type="dxa"/>
+          </w:tcPr>
+          <w:p>
+            <w:pPr>
+              <w:rPr>
+                <w:rFonts w:eastAsiaTheme="minorEastAsia"/>
+                <w:b/>
+              </w:rPr>
+            </w:pPr>
+          </w:p>
+        </w:tc>
+        <w:tc>
+          <w:tcPr>
+            <w:tcW w:w="3219" w:type="dxa"/>
+          </w:tcPr>
+          <w:p>
+            <w:pPr>
+              <w:rPr>
+                <w:rFonts w:eastAsiaTheme="minorEastAsia"/>
+                <w:b/>
+              </w:rPr>
+            </w:pPr>
+            <w:r>
+              <w:rPr>
+                <w:rFonts w:eastAsiaTheme="minorEastAsia"/>
+                <w:b/>
+              </w:rPr>
+              <w:t>Scenario 1</w:t>
+            </w:r>
+          </w:p>
+        </w:tc>
+        <w:tc>
+          <w:tcPr>
+            <w:tcW w:w="3219" w:type="dxa"/>
+          </w:tcPr>
+          <w:p>
+            <w:pPr>
+              <w:rPr>
+                <w:rFonts w:eastAsiaTheme="minorEastAsia"/>
+                <w:b/>
+              </w:rPr>
+            </w:pPr>
+            <w:r>
+              <w:rPr>
+                <w:rFonts w:eastAsiaTheme="minorEastAsia"/>
+                <w:b/>
+              </w:rPr>
+              <w:t>Scenario 3</w:t>
+            </w:r>
+          </w:p>
+        </w:tc>
+      </w:tr>
+      <w:tr>
+        <w:tc>
+          <w:tcPr>
+            <w:tcW w:w="2912" w:type="dxa"/>
+          </w:tcPr>
+          <w:p>
+            <w:pPr>
+              <w:rPr>
+                <w:rFonts w:eastAsiaTheme="minorEastAsia"/>
+              </w:rPr>
+            </w:pPr>
+            <w:r>
+              <w:rPr>
+                <w:rFonts w:eastAsiaTheme="minorEastAsia"/>
+              </w:rPr>
+              <w:t>Mean bottleneck capacity</w:t>
+            </w:r>
+          </w:p>
+        </w:tc>
+        <w:tc>
+          <w:tcPr>
+            <w:tcW w:w="3219" w:type="dxa"/>
+          </w:tcPr>
+          <w:p>
+            <w:pPr>
+              <w:rPr>
+                <w:rFonts w:ascii="Calibri" w:hAnsi="Calibri"/>
+                <w:color w:val="000000"/>
+              </w:rPr>
+            </w:pPr>
+            <w:r>
+              <w:rPr>
+                <w:rFonts w:ascii="Calibri" w:hAnsi="Calibri"/>
+                <w:color w:val="000000"/>
+              </w:rPr>
+              <w:t>12458.62295</w:t>
+            </w:r>
+          </w:p>
+          <w:p>
+            <w:pPr>
+              <w:rPr>
+                <w:rFonts w:eastAsiaTheme="minorEastAsia"/>
+              </w:rPr>
+            </w:pPr>
+          </w:p>
+        </w:tc>
+        <w:tc>
+          <w:tcPr>
+            <w:tcW w:w="3219" w:type="dxa"/>
+          </w:tcPr>
+          <w:p>
+            <w:pPr>
+              <w:rPr>
+                <w:rFonts w:ascii="Calibri" w:hAnsi="Calibri"/>
+                <w:color w:val="000000"/>
+              </w:rPr>
+            </w:pPr>
+            <w:r>
+              <w:rPr>
+                <w:rFonts w:ascii="Calibri" w:hAnsi="Calibri"/>
+                <w:color w:val="000000"/>
+              </w:rPr>
+              <w:t>12455.46</w:t>
+            </w:r>
+          </w:p>
+          <w:p>
+            <w:pPr>
+              <w:rPr>
+                <w:rFonts w:eastAsiaTheme="minorEastAsia"/>
+              </w:rPr>
+            </w:pPr>
+            <w:bookmarkStart w:id="0" w:name="_GoBack"/>
+            <w:bookmarkEnd w:id="0"/>
+          </w:p>
+        </w:tc>
+      </w:tr>
+    </w:tbl>
+    <w:p>
+      <w:pPr>
+        <w:rPr>
+          <w:rFonts w:eastAsiaTheme="minorEastAsia"/>
+        </w:rPr>
+      </w:pPr>
+    </w:p>
+    <w:p>
+      <w:pPr>
+        <w:rPr>
+          <w:rFonts w:eastAsiaTheme="minorEastAsia"/>
+        </w:rPr>
+      </w:pPr>
+    </w:p>
+    <w:p>
+      <w:pPr>
+        <w:rPr>
+          <w:rFonts w:eastAsiaTheme="minorEastAsia"/>
+        </w:rPr>
+      </w:pPr>
+    </w:p>
+    <w:p/>
     <w:sectPr>
       <w:headerReference w:type="default" r:id="rId14"/>
       <w:pgSz w:w="12240" w:h="15840"/>
@@ -12699,8 +12995,13 @@
       <w:pStyle w:val="Header"/>
     </w:pPr>
     <w:r>
-      <w:t>Jordan Makansi</w:t>
+      <w:t xml:space="preserve">Jordan </w:t>
     </w:r>
+    <w:proofErr w:type="spellStart"/>
+    <w:r>
+      <w:t>Makansi</w:t>
+    </w:r>
+    <w:proofErr w:type="spellEnd"/>
   </w:p>
   <w:p>
     <w:pPr>
@@ -13143,6 +13444,7 @@
   <w:style w:type="character" w:default="1" w:styleId="DefaultParagraphFont">
     <w:name w:val="Default Paragraph Font"/>
     <w:uiPriority w:val="1"/>
+    <w:semiHidden/>
     <w:unhideWhenUsed/>
   </w:style>
   <w:style w:type="table" w:default="1" w:styleId="TableNormal">
@@ -13291,6 +13593,16 @@
         <w:insideV w:val="single" w:sz="4" w:space="0" w:color="auto"/>
       </w:tblBorders>
     </w:tblPr>
+  </w:style>
+  <w:style w:type="character" w:styleId="PlaceholderText">
+    <w:name w:val="Placeholder Text"/>
+    <w:basedOn w:val="DefaultParagraphFont"/>
+    <w:uiPriority w:val="99"/>
+    <w:semiHidden/>
+    <w:rsid w:val="004F66D9"/>
+    <w:rPr>
+      <w:color w:val="808080"/>
+    </w:rPr>
   </w:style>
 </w:styles>
 </file>
@@ -13490,11 +13802,11 @@
         </c:dLbls>
         <c:gapWidth val="219"/>
         <c:overlap val="-27"/>
-        <c:axId val="302929968"/>
-        <c:axId val="302925656"/>
+        <c:axId val="175381576"/>
+        <c:axId val="175381968"/>
       </c:barChart>
       <c:catAx>
-        <c:axId val="302929968"/>
+        <c:axId val="175381576"/>
         <c:scaling>
           <c:orientation val="minMax"/>
         </c:scaling>
@@ -13537,7 +13849,7 @@
             <a:endParaRPr lang="en-US"/>
           </a:p>
         </c:txPr>
-        <c:crossAx val="302925656"/>
+        <c:crossAx val="175381968"/>
         <c:crosses val="autoZero"/>
         <c:auto val="1"/>
         <c:lblAlgn val="ctr"/>
@@ -13545,7 +13857,7 @@
         <c:noMultiLvlLbl val="0"/>
       </c:catAx>
       <c:valAx>
-        <c:axId val="302925656"/>
+        <c:axId val="175381968"/>
         <c:scaling>
           <c:orientation val="minMax"/>
         </c:scaling>
@@ -13596,7 +13908,7 @@
             <a:endParaRPr lang="en-US"/>
           </a:p>
         </c:txPr>
-        <c:crossAx val="302929968"/>
+        <c:crossAx val="175381576"/>
         <c:crosses val="autoZero"/>
         <c:crossBetween val="between"/>
       </c:valAx>
@@ -13866,11 +14178,11 @@
         </c:dLbls>
         <c:gapWidth val="219"/>
         <c:overlap val="-27"/>
-        <c:axId val="302926048"/>
-        <c:axId val="302923304"/>
+        <c:axId val="208211008"/>
+        <c:axId val="208211400"/>
       </c:barChart>
       <c:catAx>
-        <c:axId val="302926048"/>
+        <c:axId val="208211008"/>
         <c:scaling>
           <c:orientation val="minMax"/>
         </c:scaling>
@@ -13913,7 +14225,7 @@
             <a:endParaRPr lang="en-US"/>
           </a:p>
         </c:txPr>
-        <c:crossAx val="302923304"/>
+        <c:crossAx val="208211400"/>
         <c:crosses val="autoZero"/>
         <c:auto val="1"/>
         <c:lblAlgn val="ctr"/>
@@ -13921,7 +14233,7 @@
         <c:noMultiLvlLbl val="0"/>
       </c:catAx>
       <c:valAx>
-        <c:axId val="302923304"/>
+        <c:axId val="208211400"/>
         <c:scaling>
           <c:orientation val="minMax"/>
         </c:scaling>
@@ -13972,7 +14284,7 @@
             <a:endParaRPr lang="en-US"/>
           </a:p>
         </c:txPr>
-        <c:crossAx val="302926048"/>
+        <c:crossAx val="208211008"/>
         <c:crosses val="autoZero"/>
         <c:crossBetween val="between"/>
       </c:valAx>
@@ -14214,11 +14526,11 @@
         </c:dLbls>
         <c:gapWidth val="219"/>
         <c:overlap val="-27"/>
-        <c:axId val="302923696"/>
-        <c:axId val="302928008"/>
+        <c:axId val="208097376"/>
+        <c:axId val="208095416"/>
       </c:barChart>
       <c:catAx>
-        <c:axId val="302923696"/>
+        <c:axId val="208097376"/>
         <c:scaling>
           <c:orientation val="minMax"/>
         </c:scaling>
@@ -14261,7 +14573,7 @@
             <a:endParaRPr lang="en-US"/>
           </a:p>
         </c:txPr>
-        <c:crossAx val="302928008"/>
+        <c:crossAx val="208095416"/>
         <c:crosses val="autoZero"/>
         <c:auto val="1"/>
         <c:lblAlgn val="ctr"/>
@@ -14269,7 +14581,7 @@
         <c:noMultiLvlLbl val="0"/>
       </c:catAx>
       <c:valAx>
-        <c:axId val="302928008"/>
+        <c:axId val="208095416"/>
         <c:scaling>
           <c:orientation val="minMax"/>
         </c:scaling>
@@ -14320,7 +14632,7 @@
             <a:endParaRPr lang="en-US"/>
           </a:p>
         </c:txPr>
-        <c:crossAx val="302923696"/>
+        <c:crossAx val="208097376"/>
         <c:crosses val="autoZero"/>
         <c:crossBetween val="between"/>
       </c:valAx>
@@ -14562,11 +14874,11 @@
         </c:dLbls>
         <c:gapWidth val="219"/>
         <c:overlap val="-27"/>
-        <c:axId val="310335488"/>
-        <c:axId val="310336272"/>
+        <c:axId val="208095808"/>
+        <c:axId val="208098160"/>
       </c:barChart>
       <c:catAx>
-        <c:axId val="310335488"/>
+        <c:axId val="208095808"/>
         <c:scaling>
           <c:orientation val="minMax"/>
         </c:scaling>
@@ -14609,7 +14921,7 @@
             <a:endParaRPr lang="en-US"/>
           </a:p>
         </c:txPr>
-        <c:crossAx val="310336272"/>
+        <c:crossAx val="208098160"/>
         <c:crosses val="autoZero"/>
         <c:auto val="1"/>
         <c:lblAlgn val="ctr"/>
@@ -14617,7 +14929,7 @@
         <c:noMultiLvlLbl val="0"/>
       </c:catAx>
       <c:valAx>
-        <c:axId val="310336272"/>
+        <c:axId val="208098160"/>
         <c:scaling>
           <c:orientation val="minMax"/>
           <c:max val="100"/>
@@ -14669,7 +14981,7 @@
             <a:endParaRPr lang="en-US"/>
           </a:p>
         </c:txPr>
-        <c:crossAx val="310335488"/>
+        <c:crossAx val="208095808"/>
         <c:crosses val="autoZero"/>
         <c:crossBetween val="between"/>
       </c:valAx>
@@ -14939,11 +15251,11 @@
         </c:dLbls>
         <c:gapWidth val="219"/>
         <c:overlap val="-27"/>
-        <c:axId val="310334704"/>
-        <c:axId val="310334312"/>
+        <c:axId val="208099728"/>
+        <c:axId val="208100120"/>
       </c:barChart>
       <c:catAx>
-        <c:axId val="310334704"/>
+        <c:axId val="208099728"/>
         <c:scaling>
           <c:orientation val="minMax"/>
         </c:scaling>
@@ -14986,7 +15298,7 @@
             <a:endParaRPr lang="en-US"/>
           </a:p>
         </c:txPr>
-        <c:crossAx val="310334312"/>
+        <c:crossAx val="208100120"/>
         <c:crosses val="autoZero"/>
         <c:auto val="1"/>
         <c:lblAlgn val="ctr"/>
@@ -14994,7 +15306,7 @@
         <c:noMultiLvlLbl val="0"/>
       </c:catAx>
       <c:valAx>
-        <c:axId val="310334312"/>
+        <c:axId val="208100120"/>
         <c:scaling>
           <c:orientation val="minMax"/>
           <c:max val="100"/>
@@ -15046,7 +15358,7 @@
             <a:endParaRPr lang="en-US"/>
           </a:p>
         </c:txPr>
-        <c:crossAx val="310334704"/>
+        <c:crossAx val="208099728"/>
         <c:crosses val="autoZero"/>
         <c:crossBetween val="between"/>
       </c:valAx>
@@ -15316,11 +15628,11 @@
         </c:dLbls>
         <c:gapWidth val="219"/>
         <c:overlap val="-27"/>
-        <c:axId val="310336664"/>
-        <c:axId val="123846800"/>
+        <c:axId val="208098944"/>
+        <c:axId val="208096592"/>
       </c:barChart>
       <c:catAx>
-        <c:axId val="310336664"/>
+        <c:axId val="208098944"/>
         <c:scaling>
           <c:orientation val="minMax"/>
         </c:scaling>
@@ -15363,7 +15675,7 @@
             <a:endParaRPr lang="en-US"/>
           </a:p>
         </c:txPr>
-        <c:crossAx val="123846800"/>
+        <c:crossAx val="208096592"/>
         <c:crosses val="autoZero"/>
         <c:auto val="1"/>
         <c:lblAlgn val="ctr"/>
@@ -15371,7 +15683,7 @@
         <c:noMultiLvlLbl val="0"/>
       </c:catAx>
       <c:valAx>
-        <c:axId val="123846800"/>
+        <c:axId val="208096592"/>
         <c:scaling>
           <c:orientation val="minMax"/>
         </c:scaling>
@@ -15422,7 +15734,7 @@
             <a:endParaRPr lang="en-US"/>
           </a:p>
         </c:txPr>
-        <c:crossAx val="310336664"/>
+        <c:crossAx val="208098944"/>
         <c:crosses val="autoZero"/>
         <c:crossBetween val="between"/>
       </c:valAx>
@@ -15697,11 +16009,11 @@
           <c:showBubbleSize val="0"/>
         </c:dLbls>
         <c:gapWidth val="150"/>
-        <c:axId val="123848368"/>
-        <c:axId val="123847192"/>
+        <c:axId val="208096984"/>
+        <c:axId val="177343128"/>
       </c:barChart>
       <c:catAx>
-        <c:axId val="123848368"/>
+        <c:axId val="208096984"/>
         <c:scaling>
           <c:orientation val="minMax"/>
         </c:scaling>
@@ -15729,7 +16041,7 @@
         <c:majorTickMark val="out"/>
         <c:minorTickMark val="none"/>
         <c:tickLblPos val="nextTo"/>
-        <c:crossAx val="123847192"/>
+        <c:crossAx val="177343128"/>
         <c:crosses val="autoZero"/>
         <c:auto val="1"/>
         <c:lblAlgn val="ctr"/>
@@ -15737,7 +16049,7 @@
         <c:noMultiLvlLbl val="0"/>
       </c:catAx>
       <c:valAx>
-        <c:axId val="123847192"/>
+        <c:axId val="177343128"/>
         <c:scaling>
           <c:orientation val="minMax"/>
         </c:scaling>
@@ -15765,7 +16077,7 @@
         <c:majorTickMark val="out"/>
         <c:minorTickMark val="none"/>
         <c:tickLblPos val="nextTo"/>
-        <c:crossAx val="123848368"/>
+        <c:crossAx val="208096984"/>
         <c:crosses val="autoZero"/>
         <c:crossBetween val="between"/>
       </c:valAx>
@@ -16012,11 +16324,11 @@
           <c:showBubbleSize val="0"/>
         </c:dLbls>
         <c:gapWidth val="150"/>
-        <c:axId val="123846408"/>
-        <c:axId val="123849152"/>
+        <c:axId val="177343912"/>
+        <c:axId val="177344304"/>
       </c:barChart>
       <c:catAx>
-        <c:axId val="123846408"/>
+        <c:axId val="177343912"/>
         <c:scaling>
           <c:orientation val="minMax"/>
         </c:scaling>
@@ -16044,7 +16356,7 @@
         <c:majorTickMark val="out"/>
         <c:minorTickMark val="none"/>
         <c:tickLblPos val="nextTo"/>
-        <c:crossAx val="123849152"/>
+        <c:crossAx val="177344304"/>
         <c:crosses val="autoZero"/>
         <c:auto val="1"/>
         <c:lblAlgn val="ctr"/>
@@ -16052,7 +16364,7 @@
         <c:noMultiLvlLbl val="0"/>
       </c:catAx>
       <c:valAx>
-        <c:axId val="123849152"/>
+        <c:axId val="177344304"/>
         <c:scaling>
           <c:orientation val="minMax"/>
         </c:scaling>
@@ -16080,7 +16392,7 @@
         <c:majorTickMark val="out"/>
         <c:minorTickMark val="none"/>
         <c:tickLblPos val="nextTo"/>
-        <c:crossAx val="123846408"/>
+        <c:crossAx val="177343912"/>
         <c:crosses val="autoZero"/>
         <c:crossBetween val="between"/>
       </c:valAx>

</xml_diff>

<commit_message>
final push but need to clean up
</commit_message>
<xml_diff>
--- a/Project 1 Report.docx
+++ b/Project 1 Report.docx
@@ -40,6 +40,9 @@
       <w:r>
         <w:t xml:space="preserve">below:  </w:t>
       </w:r>
+      <w:r>
+        <w:t>[Furthermore, the client timeout was three seconds for all scenarios and modes.]</w:t>
+      </w:r>
     </w:p>
     <w:tbl>
       <w:tblPr>
@@ -91,7 +94,16 @@
                 <w:bCs/>
                 <w:color w:val="000000"/>
               </w:rPr>
-              <w:t>Part 2 (Packet size = 10000 bytes) (Same room)</w:t>
+              <w:t>Part 2 (Packet size = 5</w:t>
+            </w:r>
+            <w:r>
+              <w:rPr>
+                <w:rFonts w:ascii="Calibri" w:eastAsia="Times New Roman" w:hAnsi="Calibri" w:cs="Times New Roman"/>
+                <w:b/>
+                <w:bCs/>
+                <w:color w:val="000000"/>
+              </w:rPr>
+              <w:t>000 bytes) (Same room)</w:t>
             </w:r>
           </w:p>
         </w:tc>
@@ -2211,7 +2223,34 @@
                 <w:bCs/>
                 <w:color w:val="000000"/>
               </w:rPr>
-              <w:t>Part 2 (Packet size = 10000 bytes) (Server on campus and Client off)</w:t>
+              <w:t>Part 2 (Packet size = 5</w:t>
+            </w:r>
+            <w:r>
+              <w:rPr>
+                <w:rFonts w:ascii="Calibri" w:eastAsia="Times New Roman" w:hAnsi="Calibri" w:cs="Times New Roman"/>
+                <w:b/>
+                <w:bCs/>
+                <w:color w:val="000000"/>
+              </w:rPr>
+              <w:t>000 bytes) (Server on campus and Client off</w:t>
+            </w:r>
+            <w:r>
+              <w:rPr>
+                <w:rFonts w:ascii="Calibri" w:eastAsia="Times New Roman" w:hAnsi="Calibri" w:cs="Times New Roman"/>
+                <w:b/>
+                <w:bCs/>
+                <w:color w:val="000000"/>
+              </w:rPr>
+              <w:t xml:space="preserve"> campus</w:t>
+            </w:r>
+            <w:r>
+              <w:rPr>
+                <w:rFonts w:ascii="Calibri" w:eastAsia="Times New Roman" w:hAnsi="Calibri" w:cs="Times New Roman"/>
+                <w:b/>
+                <w:bCs/>
+                <w:color w:val="000000"/>
+              </w:rPr>
+              <w:t>)</w:t>
             </w:r>
           </w:p>
         </w:tc>
@@ -4086,6 +4125,36 @@
               </w:rPr>
             </w:pPr>
           </w:p>
+          <w:p>
+            <w:pPr>
+              <w:spacing w:after="0" w:line="240" w:lineRule="auto"/>
+              <w:rPr>
+                <w:rFonts w:ascii="Times New Roman" w:eastAsia="Times New Roman" w:hAnsi="Times New Roman" w:cs="Times New Roman"/>
+                <w:sz w:val="20"/>
+                <w:szCs w:val="20"/>
+              </w:rPr>
+            </w:pPr>
+          </w:p>
+          <w:p>
+            <w:pPr>
+              <w:spacing w:after="0" w:line="240" w:lineRule="auto"/>
+              <w:rPr>
+                <w:rFonts w:ascii="Times New Roman" w:eastAsia="Times New Roman" w:hAnsi="Times New Roman" w:cs="Times New Roman"/>
+                <w:sz w:val="20"/>
+                <w:szCs w:val="20"/>
+              </w:rPr>
+            </w:pPr>
+          </w:p>
+          <w:p>
+            <w:pPr>
+              <w:spacing w:after="0" w:line="240" w:lineRule="auto"/>
+              <w:rPr>
+                <w:rFonts w:ascii="Times New Roman" w:eastAsia="Times New Roman" w:hAnsi="Times New Roman" w:cs="Times New Roman"/>
+                <w:sz w:val="20"/>
+                <w:szCs w:val="20"/>
+              </w:rPr>
+            </w:pPr>
+          </w:p>
         </w:tc>
         <w:tc>
           <w:tcPr>
@@ -4201,7 +4270,35 @@
                 <w:bCs/>
                 <w:color w:val="000000"/>
               </w:rPr>
-              <w:t xml:space="preserve">Part 2 (Packet size = 10000 bytes) (Client with weak signal and server) </w:t>
+              <w:lastRenderedPageBreak/>
+              <w:t>Part 2 (Packet size = 5</w:t>
+            </w:r>
+            <w:r>
+              <w:rPr>
+                <w:rFonts w:ascii="Calibri" w:eastAsia="Times New Roman" w:hAnsi="Calibri" w:cs="Times New Roman"/>
+                <w:b/>
+                <w:bCs/>
+                <w:color w:val="000000"/>
+              </w:rPr>
+              <w:t>000 bytes) (</w:t>
+            </w:r>
+            <w:r>
+              <w:rPr>
+                <w:rFonts w:ascii="Calibri" w:eastAsia="Times New Roman" w:hAnsi="Calibri" w:cs="Times New Roman"/>
+                <w:b/>
+                <w:bCs/>
+                <w:color w:val="000000"/>
+              </w:rPr>
+              <w:t>Server on campus and client with weak signal</w:t>
+            </w:r>
+            <w:r>
+              <w:rPr>
+                <w:rFonts w:ascii="Calibri" w:eastAsia="Times New Roman" w:hAnsi="Calibri" w:cs="Times New Roman"/>
+                <w:b/>
+                <w:bCs/>
+                <w:color w:val="000000"/>
+              </w:rPr>
+              <w:t xml:space="preserve">) </w:t>
             </w:r>
           </w:p>
         </w:tc>
@@ -6090,7 +6187,13 @@
         <w:t xml:space="preserve">percentage of data received </w:t>
       </w:r>
       <w:r>
-        <w:t xml:space="preserve">for each </w:t>
+        <w:t>for each</w:t>
+      </w:r>
+      <w:r>
+        <w:t xml:space="preserve"> mode and scenario</w:t>
+      </w:r>
+      <w:r>
+        <w:t xml:space="preserve"> </w:t>
       </w:r>
       <w:r>
         <w:t xml:space="preserve">can be observed in the table and plots below:  </w:t>
@@ -6146,7 +6249,16 @@
                 <w:bCs/>
                 <w:color w:val="000000"/>
               </w:rPr>
-              <w:t>Part 2 (Packet size = 10000 bytes) (Same room)</w:t>
+              <w:t>Part 2 (Packet size = 5</w:t>
+            </w:r>
+            <w:r>
+              <w:rPr>
+                <w:rFonts w:ascii="Calibri" w:eastAsia="Times New Roman" w:hAnsi="Calibri" w:cs="Times New Roman"/>
+                <w:b/>
+                <w:bCs/>
+                <w:color w:val="000000"/>
+              </w:rPr>
+              <w:t>000 bytes) (Same room)</w:t>
             </w:r>
           </w:p>
         </w:tc>
@@ -8271,7 +8383,16 @@
                 <w:bCs/>
                 <w:color w:val="000000"/>
               </w:rPr>
-              <w:t>Part 2 (Packet size = 10000 bytes) (Server on campus and Client off)</w:t>
+              <w:t>Part 2 (Packet size = 5</w:t>
+            </w:r>
+            <w:r>
+              <w:rPr>
+                <w:rFonts w:ascii="Calibri" w:eastAsia="Times New Roman" w:hAnsi="Calibri" w:cs="Times New Roman"/>
+                <w:b/>
+                <w:bCs/>
+                <w:color w:val="000000"/>
+              </w:rPr>
+              <w:t>000 bytes) (Server on campus and Client off)</w:t>
             </w:r>
           </w:p>
         </w:tc>
@@ -10266,7 +10387,34 @@
                 <w:bCs/>
                 <w:color w:val="000000"/>
               </w:rPr>
-              <w:t xml:space="preserve">Part 2 (Packet size = 10000 bytes) (Client with weak signal and server) </w:t>
+              <w:t>Part 2 (Packet size = 5</w:t>
+            </w:r>
+            <w:r>
+              <w:rPr>
+                <w:rFonts w:ascii="Calibri" w:eastAsia="Times New Roman" w:hAnsi="Calibri" w:cs="Times New Roman"/>
+                <w:b/>
+                <w:bCs/>
+                <w:color w:val="000000"/>
+              </w:rPr>
+              <w:t>000 bytes) (</w:t>
+            </w:r>
+            <w:r>
+              <w:rPr>
+                <w:rFonts w:ascii="Calibri" w:eastAsia="Times New Roman" w:hAnsi="Calibri" w:cs="Times New Roman"/>
+                <w:b/>
+                <w:bCs/>
+                <w:color w:val="000000"/>
+              </w:rPr>
+              <w:t>Server on campus and client with weak signal</w:t>
+            </w:r>
+            <w:r>
+              <w:rPr>
+                <w:rFonts w:ascii="Calibri" w:eastAsia="Times New Roman" w:hAnsi="Calibri" w:cs="Times New Roman"/>
+                <w:b/>
+                <w:bCs/>
+                <w:color w:val="000000"/>
+              </w:rPr>
+              <w:t xml:space="preserve">) </w:t>
             </w:r>
           </w:p>
         </w:tc>
@@ -12303,6 +12451,9 @@
         <w:t xml:space="preserve">Each trial involved restarting both the server and the client, and using a different port number.  </w:t>
       </w:r>
       <w:r>
+        <w:t>In addition, these connections lasted in multiple trials for more than seven minutes.</w:t>
+      </w:r>
+      <w:r>
         <w:t xml:space="preserve">  </w:t>
       </w:r>
     </w:p>
@@ -12694,8 +12845,10 @@
         </w:drawing>
       </w:r>
     </w:p>
+    <w:p/>
     <w:p>
       <w:r>
+        <w:lastRenderedPageBreak/>
         <w:t xml:space="preserve">The packet pair technique was </w:t>
       </w:r>
       <w:r>
@@ -12717,7 +12870,6 @@
             <w:rPr>
               <w:rFonts w:ascii="Cambria Math" w:hAnsi="Cambria Math"/>
             </w:rPr>
-            <w:lastRenderedPageBreak/>
             <m:t xml:space="preserve">bottleneck capacity= </m:t>
           </m:r>
           <m:f>
@@ -12761,6 +12913,8 @@
         </w:rPr>
         <w:t xml:space="preserve">Using excel, the bottleneck capacity was computed over many values, and averaged, to find the following results: </w:t>
       </w:r>
+      <w:bookmarkStart w:id="0" w:name="_GoBack"/>
+      <w:bookmarkEnd w:id="0"/>
     </w:p>
     <w:tbl>
       <w:tblPr>
@@ -12899,8 +13053,6 @@
                 <w:rFonts w:eastAsiaTheme="minorEastAsia"/>
               </w:rPr>
             </w:pPr>
-            <w:bookmarkStart w:id="0" w:name="_GoBack"/>
-            <w:bookmarkEnd w:id="0"/>
           </w:p>
         </w:tc>
       </w:tr>
@@ -13802,11 +13954,11 @@
         </c:dLbls>
         <c:gapWidth val="219"/>
         <c:overlap val="-27"/>
-        <c:axId val="175381576"/>
-        <c:axId val="175381968"/>
+        <c:axId val="355522488"/>
+        <c:axId val="355522096"/>
       </c:barChart>
       <c:catAx>
-        <c:axId val="175381576"/>
+        <c:axId val="355522488"/>
         <c:scaling>
           <c:orientation val="minMax"/>
         </c:scaling>
@@ -13849,7 +14001,7 @@
             <a:endParaRPr lang="en-US"/>
           </a:p>
         </c:txPr>
-        <c:crossAx val="175381968"/>
+        <c:crossAx val="355522096"/>
         <c:crosses val="autoZero"/>
         <c:auto val="1"/>
         <c:lblAlgn val="ctr"/>
@@ -13857,7 +14009,7 @@
         <c:noMultiLvlLbl val="0"/>
       </c:catAx>
       <c:valAx>
-        <c:axId val="175381968"/>
+        <c:axId val="355522096"/>
         <c:scaling>
           <c:orientation val="minMax"/>
         </c:scaling>
@@ -13908,7 +14060,7 @@
             <a:endParaRPr lang="en-US"/>
           </a:p>
         </c:txPr>
-        <c:crossAx val="175381576"/>
+        <c:crossAx val="355522488"/>
         <c:crosses val="autoZero"/>
         <c:crossBetween val="between"/>
       </c:valAx>
@@ -14178,11 +14330,11 @@
         </c:dLbls>
         <c:gapWidth val="219"/>
         <c:overlap val="-27"/>
-        <c:axId val="208211008"/>
-        <c:axId val="208211400"/>
+        <c:axId val="230129568"/>
+        <c:axId val="230130352"/>
       </c:barChart>
       <c:catAx>
-        <c:axId val="208211008"/>
+        <c:axId val="230129568"/>
         <c:scaling>
           <c:orientation val="minMax"/>
         </c:scaling>
@@ -14225,7 +14377,7 @@
             <a:endParaRPr lang="en-US"/>
           </a:p>
         </c:txPr>
-        <c:crossAx val="208211400"/>
+        <c:crossAx val="230130352"/>
         <c:crosses val="autoZero"/>
         <c:auto val="1"/>
         <c:lblAlgn val="ctr"/>
@@ -14233,7 +14385,7 @@
         <c:noMultiLvlLbl val="0"/>
       </c:catAx>
       <c:valAx>
-        <c:axId val="208211400"/>
+        <c:axId val="230130352"/>
         <c:scaling>
           <c:orientation val="minMax"/>
         </c:scaling>
@@ -14284,7 +14436,7 @@
             <a:endParaRPr lang="en-US"/>
           </a:p>
         </c:txPr>
-        <c:crossAx val="208211008"/>
+        <c:crossAx val="230129568"/>
         <c:crosses val="autoZero"/>
         <c:crossBetween val="between"/>
       </c:valAx>
@@ -14526,11 +14678,11 @@
         </c:dLbls>
         <c:gapWidth val="219"/>
         <c:overlap val="-27"/>
-        <c:axId val="208097376"/>
-        <c:axId val="208095416"/>
+        <c:axId val="230128392"/>
+        <c:axId val="230128784"/>
       </c:barChart>
       <c:catAx>
-        <c:axId val="208097376"/>
+        <c:axId val="230128392"/>
         <c:scaling>
           <c:orientation val="minMax"/>
         </c:scaling>
@@ -14573,7 +14725,7 @@
             <a:endParaRPr lang="en-US"/>
           </a:p>
         </c:txPr>
-        <c:crossAx val="208095416"/>
+        <c:crossAx val="230128784"/>
         <c:crosses val="autoZero"/>
         <c:auto val="1"/>
         <c:lblAlgn val="ctr"/>
@@ -14581,7 +14733,7 @@
         <c:noMultiLvlLbl val="0"/>
       </c:catAx>
       <c:valAx>
-        <c:axId val="208095416"/>
+        <c:axId val="230128784"/>
         <c:scaling>
           <c:orientation val="minMax"/>
         </c:scaling>
@@ -14632,7 +14784,7 @@
             <a:endParaRPr lang="en-US"/>
           </a:p>
         </c:txPr>
-        <c:crossAx val="208097376"/>
+        <c:crossAx val="230128392"/>
         <c:crosses val="autoZero"/>
         <c:crossBetween val="between"/>
       </c:valAx>
@@ -14874,11 +15026,11 @@
         </c:dLbls>
         <c:gapWidth val="219"/>
         <c:overlap val="-27"/>
-        <c:axId val="208095808"/>
-        <c:axId val="208098160"/>
+        <c:axId val="230131136"/>
+        <c:axId val="230127608"/>
       </c:barChart>
       <c:catAx>
-        <c:axId val="208095808"/>
+        <c:axId val="230131136"/>
         <c:scaling>
           <c:orientation val="minMax"/>
         </c:scaling>
@@ -14921,7 +15073,7 @@
             <a:endParaRPr lang="en-US"/>
           </a:p>
         </c:txPr>
-        <c:crossAx val="208098160"/>
+        <c:crossAx val="230127608"/>
         <c:crosses val="autoZero"/>
         <c:auto val="1"/>
         <c:lblAlgn val="ctr"/>
@@ -14929,7 +15081,7 @@
         <c:noMultiLvlLbl val="0"/>
       </c:catAx>
       <c:valAx>
-        <c:axId val="208098160"/>
+        <c:axId val="230127608"/>
         <c:scaling>
           <c:orientation val="minMax"/>
           <c:max val="100"/>
@@ -14981,7 +15133,7 @@
             <a:endParaRPr lang="en-US"/>
           </a:p>
         </c:txPr>
-        <c:crossAx val="208095808"/>
+        <c:crossAx val="230131136"/>
         <c:crosses val="autoZero"/>
         <c:crossBetween val="between"/>
       </c:valAx>
@@ -15251,11 +15403,11 @@
         </c:dLbls>
         <c:gapWidth val="219"/>
         <c:overlap val="-27"/>
-        <c:axId val="208099728"/>
-        <c:axId val="208100120"/>
+        <c:axId val="230129176"/>
+        <c:axId val="342238936"/>
       </c:barChart>
       <c:catAx>
-        <c:axId val="208099728"/>
+        <c:axId val="230129176"/>
         <c:scaling>
           <c:orientation val="minMax"/>
         </c:scaling>
@@ -15298,7 +15450,7 @@
             <a:endParaRPr lang="en-US"/>
           </a:p>
         </c:txPr>
-        <c:crossAx val="208100120"/>
+        <c:crossAx val="342238936"/>
         <c:crosses val="autoZero"/>
         <c:auto val="1"/>
         <c:lblAlgn val="ctr"/>
@@ -15306,7 +15458,7 @@
         <c:noMultiLvlLbl val="0"/>
       </c:catAx>
       <c:valAx>
-        <c:axId val="208100120"/>
+        <c:axId val="342238936"/>
         <c:scaling>
           <c:orientation val="minMax"/>
           <c:max val="100"/>
@@ -15358,7 +15510,7 @@
             <a:endParaRPr lang="en-US"/>
           </a:p>
         </c:txPr>
-        <c:crossAx val="208099728"/>
+        <c:crossAx val="230129176"/>
         <c:crosses val="autoZero"/>
         <c:crossBetween val="between"/>
       </c:valAx>
@@ -15628,11 +15780,11 @@
         </c:dLbls>
         <c:gapWidth val="219"/>
         <c:overlap val="-27"/>
-        <c:axId val="208098944"/>
-        <c:axId val="208096592"/>
+        <c:axId val="342239720"/>
+        <c:axId val="342239328"/>
       </c:barChart>
       <c:catAx>
-        <c:axId val="208098944"/>
+        <c:axId val="342239720"/>
         <c:scaling>
           <c:orientation val="minMax"/>
         </c:scaling>
@@ -15675,7 +15827,7 @@
             <a:endParaRPr lang="en-US"/>
           </a:p>
         </c:txPr>
-        <c:crossAx val="208096592"/>
+        <c:crossAx val="342239328"/>
         <c:crosses val="autoZero"/>
         <c:auto val="1"/>
         <c:lblAlgn val="ctr"/>
@@ -15683,7 +15835,7 @@
         <c:noMultiLvlLbl val="0"/>
       </c:catAx>
       <c:valAx>
-        <c:axId val="208096592"/>
+        <c:axId val="342239328"/>
         <c:scaling>
           <c:orientation val="minMax"/>
         </c:scaling>
@@ -15734,7 +15886,7 @@
             <a:endParaRPr lang="en-US"/>
           </a:p>
         </c:txPr>
-        <c:crossAx val="208098944"/>
+        <c:crossAx val="342239720"/>
         <c:crosses val="autoZero"/>
         <c:crossBetween val="between"/>
       </c:valAx>
@@ -16009,11 +16161,11 @@
           <c:showBubbleSize val="0"/>
         </c:dLbls>
         <c:gapWidth val="150"/>
-        <c:axId val="208096984"/>
-        <c:axId val="177343128"/>
+        <c:axId val="342237368"/>
+        <c:axId val="342240504"/>
       </c:barChart>
       <c:catAx>
-        <c:axId val="208096984"/>
+        <c:axId val="342237368"/>
         <c:scaling>
           <c:orientation val="minMax"/>
         </c:scaling>
@@ -16030,7 +16182,7 @@
                 </a:pPr>
                 <a:r>
                   <a:rPr lang="en-US"/>
-                  <a:t>Bin</a:t>
+                  <a:t>Bin (nanoseconds)</a:t>
                 </a:r>
               </a:p>
             </c:rich>
@@ -16041,7 +16193,7 @@
         <c:majorTickMark val="out"/>
         <c:minorTickMark val="none"/>
         <c:tickLblPos val="nextTo"/>
-        <c:crossAx val="177343128"/>
+        <c:crossAx val="342240504"/>
         <c:crosses val="autoZero"/>
         <c:auto val="1"/>
         <c:lblAlgn val="ctr"/>
@@ -16049,7 +16201,7 @@
         <c:noMultiLvlLbl val="0"/>
       </c:catAx>
       <c:valAx>
-        <c:axId val="177343128"/>
+        <c:axId val="342240504"/>
         <c:scaling>
           <c:orientation val="minMax"/>
         </c:scaling>
@@ -16077,7 +16229,7 @@
         <c:majorTickMark val="out"/>
         <c:minorTickMark val="none"/>
         <c:tickLblPos val="nextTo"/>
-        <c:crossAx val="208096984"/>
+        <c:crossAx val="342237368"/>
         <c:crosses val="autoZero"/>
         <c:crossBetween val="between"/>
       </c:valAx>
@@ -16324,11 +16476,11 @@
           <c:showBubbleSize val="0"/>
         </c:dLbls>
         <c:gapWidth val="150"/>
-        <c:axId val="177343912"/>
-        <c:axId val="177344304"/>
+        <c:axId val="342238544"/>
+        <c:axId val="342238152"/>
       </c:barChart>
       <c:catAx>
-        <c:axId val="177343912"/>
+        <c:axId val="342238544"/>
         <c:scaling>
           <c:orientation val="minMax"/>
         </c:scaling>
@@ -16347,6 +16499,11 @@
                   <a:rPr lang="en-US"/>
                   <a:t>Bin</a:t>
                 </a:r>
+                <a:r>
+                  <a:rPr lang="en-US" baseline="0"/>
+                  <a:t> (nanoseconds)</a:t>
+                </a:r>
+                <a:endParaRPr lang="en-US"/>
               </a:p>
             </c:rich>
           </c:tx>
@@ -16356,7 +16513,7 @@
         <c:majorTickMark val="out"/>
         <c:minorTickMark val="none"/>
         <c:tickLblPos val="nextTo"/>
-        <c:crossAx val="177344304"/>
+        <c:crossAx val="342238152"/>
         <c:crosses val="autoZero"/>
         <c:auto val="1"/>
         <c:lblAlgn val="ctr"/>
@@ -16364,7 +16521,7 @@
         <c:noMultiLvlLbl val="0"/>
       </c:catAx>
       <c:valAx>
-        <c:axId val="177344304"/>
+        <c:axId val="342238152"/>
         <c:scaling>
           <c:orientation val="minMax"/>
         </c:scaling>
@@ -16392,7 +16549,7 @@
         <c:majorTickMark val="out"/>
         <c:minorTickMark val="none"/>
         <c:tickLblPos val="nextTo"/>
-        <c:crossAx val="177343912"/>
+        <c:crossAx val="342238544"/>
         <c:crosses val="autoZero"/>
         <c:crossBetween val="between"/>
       </c:valAx>

</xml_diff>